<commit_message>
Started working on day of week unit tests
</commit_message>
<xml_diff>
--- a/Class-1/2601-lesson01-review-of2501.docx
+++ b/Class-1/2601-lesson01-review-of2501.docx
@@ -1,6 +1,6 @@
 
 <file path=word/document.xml><?xml version="1.0" encoding="utf-8"?>
-<w:document xmlns:wpc="http://schemas.microsoft.com/office/word/2010/wordprocessingCanvas" xmlns:cx="http://schemas.microsoft.com/office/drawing/2014/chartex" xmlns:cx1="http://schemas.microsoft.com/office/drawing/2015/9/8/chartex" xmlns:cx2="http://schemas.microsoft.com/office/drawing/2015/10/21/chartex" xmlns:cx3="http://schemas.microsoft.com/office/drawing/2016/5/9/chartex" xmlns:cx4="http://schemas.microsoft.com/office/drawing/2016/5/10/chartex" xmlns:cx5="http://schemas.microsoft.com/office/drawing/2016/5/11/chartex" xmlns:cx6="http://schemas.microsoft.com/office/drawing/2016/5/12/chartex" xmlns:cx7="http://schemas.microsoft.com/office/drawing/2016/5/13/chartex" xmlns:cx8="http://schemas.microsoft.com/office/drawing/2016/5/14/chartex" xmlns:mc="http://schemas.openxmlformats.org/markup-compatibility/2006" xmlns:aink="http://schemas.microsoft.com/office/drawing/2016/ink" xmlns:am3d="http://schemas.microsoft.com/office/drawing/2017/model3d" xmlns:o="urn:schemas-microsoft-com:office:office" xmlns:r="http://schemas.openxmlformats.org/officeDocument/2006/relationships" xmlns:m="http://schemas.openxmlformats.org/officeDocument/2006/math" xmlns:v="urn:schemas-microsoft-com:vml" xmlns:wp14="http://schemas.microsoft.com/office/word/2010/wordprocessingDrawing" xmlns:wp="http://schemas.openxmlformats.org/drawingml/2006/wordprocessingDrawing" xmlns:w10="urn:schemas-microsoft-com:office:word" xmlns:w="http://schemas.openxmlformats.org/wordprocessingml/2006/main" xmlns:w14="http://schemas.microsoft.com/office/word/2010/wordml" xmlns:w15="http://schemas.microsoft.com/office/word/2012/wordml" xmlns:w16cex="http://schemas.microsoft.com/office/word/2018/wordml/cex" xmlns:w16cid="http://schemas.microsoft.com/office/word/2016/wordml/cid" xmlns:w16="http://schemas.microsoft.com/office/word/2018/wordml" xmlns:w16sdtdh="http://schemas.microsoft.com/office/word/2020/wordml/sdtdatahash" xmlns:w16se="http://schemas.microsoft.com/office/word/2015/wordml/symex" xmlns:wpg="http://schemas.microsoft.com/office/word/2010/wordprocessingGroup" xmlns:wpi="http://schemas.microsoft.com/office/word/2010/wordprocessingInk" xmlns:wne="http://schemas.microsoft.com/office/word/2006/wordml" xmlns:wps="http://schemas.microsoft.com/office/word/2010/wordprocessingShape" mc:Ignorable="w14 w15 w16se w16cid w16 w16cex w16sdtdh wp14">
+<w:document xmlns:wpc="http://schemas.microsoft.com/office/word/2010/wordprocessingCanvas" xmlns:cx="http://schemas.microsoft.com/office/drawing/2014/chartex" xmlns:cx1="http://schemas.microsoft.com/office/drawing/2015/9/8/chartex" xmlns:cx2="http://schemas.microsoft.com/office/drawing/2015/10/21/chartex" xmlns:cx3="http://schemas.microsoft.com/office/drawing/2016/5/9/chartex" xmlns:cx4="http://schemas.microsoft.com/office/drawing/2016/5/10/chartex" xmlns:cx5="http://schemas.microsoft.com/office/drawing/2016/5/11/chartex" xmlns:cx6="http://schemas.microsoft.com/office/drawing/2016/5/12/chartex" xmlns:cx7="http://schemas.microsoft.com/office/drawing/2016/5/13/chartex" xmlns:cx8="http://schemas.microsoft.com/office/drawing/2016/5/14/chartex" xmlns:mc="http://schemas.openxmlformats.org/markup-compatibility/2006" xmlns:aink="http://schemas.microsoft.com/office/drawing/2016/ink" xmlns:am3d="http://schemas.microsoft.com/office/drawing/2017/model3d" xmlns:o="urn:schemas-microsoft-com:office:office" xmlns:oel="http://schemas.microsoft.com/office/2019/extlst" xmlns:r="http://schemas.openxmlformats.org/officeDocument/2006/relationships" xmlns:m="http://schemas.openxmlformats.org/officeDocument/2006/math" xmlns:v="urn:schemas-microsoft-com:vml" xmlns:wp14="http://schemas.microsoft.com/office/word/2010/wordprocessingDrawing" xmlns:wp="http://schemas.openxmlformats.org/drawingml/2006/wordprocessingDrawing" xmlns:w10="urn:schemas-microsoft-com:office:word" xmlns:w="http://schemas.openxmlformats.org/wordprocessingml/2006/main" xmlns:w14="http://schemas.microsoft.com/office/word/2010/wordml" xmlns:w15="http://schemas.microsoft.com/office/word/2012/wordml" xmlns:w16cex="http://schemas.microsoft.com/office/word/2018/wordml/cex" xmlns:w16cid="http://schemas.microsoft.com/office/word/2016/wordml/cid" xmlns:w16="http://schemas.microsoft.com/office/word/2018/wordml" xmlns:w16sdtdh="http://schemas.microsoft.com/office/word/2020/wordml/sdtdatahash" xmlns:w16se="http://schemas.microsoft.com/office/word/2015/wordml/symex" xmlns:wpg="http://schemas.microsoft.com/office/word/2010/wordprocessingGroup" xmlns:wpi="http://schemas.microsoft.com/office/word/2010/wordprocessingInk" xmlns:wne="http://schemas.microsoft.com/office/word/2006/wordml" xmlns:wps="http://schemas.microsoft.com/office/word/2010/wordprocessingShape" mc:Ignorable="w14 w15 w16se w16cid w16 w16cex w16sdtdh wp14">
   <w:body>
     <w:p>
       <w:r>
@@ -645,22 +645,28 @@
         <w:rPr>
           <w:b/>
         </w:rPr>
-        <w:t>package ca.bcit.comp2601.</w:t>
+        <w:t xml:space="preserve">package </w:t>
       </w:r>
       <w:proofErr w:type="gramStart"/>
       <w:r>
         <w:rPr>
           <w:b/>
         </w:rPr>
-        <w:t>bank;</w:t>
+        <w:t>ca.bcit</w:t>
       </w:r>
       <w:proofErr w:type="gramEnd"/>
-    </w:p>
-    <w:p>
-      <w:pPr>
+      <w:r>
         <w:rPr>
           <w:b/>
         </w:rPr>
+        <w:t>.comp2601.bank;</w:t>
+      </w:r>
+    </w:p>
+    <w:p>
+      <w:pPr>
+        <w:rPr>
+          <w:b/>
+        </w:rPr>
       </w:pPr>
       <w:r>
         <w:t xml:space="preserve">mouse-over the package name in each file and choose </w:t>
@@ -765,63 +771,57 @@
         <w:t xml:space="preserve">a </w:t>
       </w:r>
       <w:proofErr w:type="spellStart"/>
+      <w:proofErr w:type="gramStart"/>
       <w:r>
         <w:t>getInitials</w:t>
       </w:r>
       <w:proofErr w:type="spellEnd"/>
       <w:r>
-        <w:t>() method (</w:t>
-      </w:r>
+        <w:t>(</w:t>
+      </w:r>
+      <w:proofErr w:type="gramEnd"/>
+      <w:r>
+        <w:t>) method (e.g. name of "</w:t>
+      </w:r>
+      <w:proofErr w:type="spellStart"/>
+      <w:r>
+        <w:t>tigER</w:t>
+      </w:r>
+      <w:proofErr w:type="spellEnd"/>
+      <w:r>
+        <w:t xml:space="preserve"> </w:t>
+      </w:r>
+      <w:proofErr w:type="spellStart"/>
+      <w:r>
+        <w:t>wooDS</w:t>
+      </w:r>
+      <w:proofErr w:type="spellEnd"/>
+      <w:r>
+        <w:t>" would return "T.W.")</w:t>
+      </w:r>
+    </w:p>
+    <w:p>
+      <w:r>
+        <w:t>C</w:t>
+      </w:r>
+      <w:r>
+        <w:t xml:space="preserve">reate </w:t>
+      </w:r>
+      <w:r>
+        <w:t xml:space="preserve">a </w:t>
+      </w:r>
+      <w:proofErr w:type="spellStart"/>
       <w:proofErr w:type="gramStart"/>
       <w:r>
-        <w:t>e.g.</w:t>
+        <w:t>getFullName</w:t>
+      </w:r>
+      <w:proofErr w:type="spellEnd"/>
+      <w:r>
+        <w:t>(</w:t>
       </w:r>
       <w:proofErr w:type="gramEnd"/>
       <w:r>
-        <w:t xml:space="preserve"> name of "</w:t>
-      </w:r>
-      <w:proofErr w:type="spellStart"/>
-      <w:r>
-        <w:t>tigER</w:t>
-      </w:r>
-      <w:proofErr w:type="spellEnd"/>
-      <w:r>
-        <w:t xml:space="preserve"> </w:t>
-      </w:r>
-      <w:proofErr w:type="spellStart"/>
-      <w:r>
-        <w:t>wooDS</w:t>
-      </w:r>
-      <w:proofErr w:type="spellEnd"/>
-      <w:r>
-        <w:t>" would return "T.W.")</w:t>
-      </w:r>
-    </w:p>
-    <w:p>
-      <w:r>
-        <w:t>C</w:t>
-      </w:r>
-      <w:r>
-        <w:t xml:space="preserve">reate </w:t>
-      </w:r>
-      <w:r>
-        <w:t xml:space="preserve">a </w:t>
-      </w:r>
-      <w:proofErr w:type="spellStart"/>
-      <w:r>
-        <w:t>getFullName</w:t>
-      </w:r>
-      <w:proofErr w:type="spellEnd"/>
-      <w:r>
-        <w:t>() method (</w:t>
-      </w:r>
-      <w:proofErr w:type="gramStart"/>
-      <w:r>
-        <w:t>e.g.</w:t>
-      </w:r>
-      <w:proofErr w:type="gramEnd"/>
-      <w:r>
-        <w:t xml:space="preserve"> name of "</w:t>
+        <w:t>) method (e.g. name of "</w:t>
       </w:r>
       <w:proofErr w:type="spellStart"/>
       <w:r>
@@ -969,7 +969,15 @@
       </w:r>
       <w:proofErr w:type="spellEnd"/>
       <w:r>
-        <w:t xml:space="preserve"> = new Name("</w:t>
+        <w:t xml:space="preserve"> = new </w:t>
+      </w:r>
+      <w:proofErr w:type="gramStart"/>
+      <w:r>
+        <w:t>Name(</w:t>
+      </w:r>
+      <w:proofErr w:type="gramEnd"/>
+      <w:r>
+        <w:t>"</w:t>
       </w:r>
       <w:proofErr w:type="spellStart"/>
       <w:r>
@@ -985,13 +993,82 @@
       </w:r>
       <w:proofErr w:type="spellEnd"/>
       <w:r>
+        <w:t>");</w:t>
+      </w:r>
+    </w:p>
+    <w:p>
+      <w:pPr>
+        <w:spacing w:after="0" w:line="240" w:lineRule="auto"/>
+      </w:pPr>
+      <w:r>
+        <w:t xml:space="preserve">        </w:t>
+      </w:r>
+      <w:proofErr w:type="spellStart"/>
+      <w:proofErr w:type="gramStart"/>
+      <w:r>
+        <w:t>assertEquals</w:t>
+      </w:r>
+      <w:proofErr w:type="spellEnd"/>
+      <w:r>
+        <w:t>(</w:t>
+      </w:r>
+      <w:proofErr w:type="gramEnd"/>
+      <w:r>
         <w:t>"</w:t>
       </w:r>
+      <w:proofErr w:type="spellStart"/>
+      <w:r>
+        <w:t>tigER</w:t>
+      </w:r>
+      <w:proofErr w:type="spellEnd"/>
+      <w:r>
+        <w:t xml:space="preserve">", </w:t>
+      </w:r>
+      <w:proofErr w:type="spellStart"/>
+      <w:r>
+        <w:t>name.getFirst</w:t>
+      </w:r>
+      <w:proofErr w:type="spellEnd"/>
+      <w:r>
+        <w:t>());</w:t>
+      </w:r>
+    </w:p>
+    <w:p>
+      <w:pPr>
+        <w:spacing w:after="0" w:line="240" w:lineRule="auto"/>
+      </w:pPr>
+    </w:p>
+    <w:p>
+      <w:pPr>
+        <w:spacing w:after="0" w:line="240" w:lineRule="auto"/>
+      </w:pPr>
+      <w:r>
+        <w:t xml:space="preserve">        name = new </w:t>
+      </w:r>
       <w:proofErr w:type="gramStart"/>
       <w:r>
-        <w:t>);</w:t>
+        <w:t>Name(</w:t>
       </w:r>
       <w:proofErr w:type="gramEnd"/>
+      <w:r>
+        <w:t>"</w:t>
+      </w:r>
+      <w:proofErr w:type="spellStart"/>
+      <w:r>
+        <w:t>eLoN</w:t>
+      </w:r>
+      <w:proofErr w:type="spellEnd"/>
+      <w:r>
+        <w:t>", "</w:t>
+      </w:r>
+      <w:proofErr w:type="spellStart"/>
+      <w:r>
+        <w:t>MuSk</w:t>
+      </w:r>
+      <w:proofErr w:type="spellEnd"/>
+      <w:r>
+        <w:t>");</w:t>
+      </w:r>
     </w:p>
     <w:p>
       <w:pPr>
@@ -1001,16 +1078,21 @@
         <w:t xml:space="preserve">        </w:t>
       </w:r>
       <w:proofErr w:type="spellStart"/>
+      <w:proofErr w:type="gramStart"/>
       <w:r>
         <w:t>assertEquals</w:t>
       </w:r>
       <w:proofErr w:type="spellEnd"/>
       <w:r>
-        <w:t>("</w:t>
-      </w:r>
-      <w:proofErr w:type="spellStart"/>
-      <w:r>
-        <w:t>tigER</w:t>
+        <w:t>(</w:t>
+      </w:r>
+      <w:proofErr w:type="gramEnd"/>
+      <w:r>
+        <w:t>"</w:t>
+      </w:r>
+      <w:proofErr w:type="spellStart"/>
+      <w:r>
+        <w:t>eLoN</w:t>
       </w:r>
       <w:proofErr w:type="spellEnd"/>
       <w:r>
@@ -1022,47 +1104,267 @@
       </w:r>
       <w:proofErr w:type="spellEnd"/>
       <w:r>
-        <w:t>()</w:t>
+        <w:t>());</w:t>
+      </w:r>
+    </w:p>
+    <w:p>
+      <w:pPr>
+        <w:spacing w:after="0" w:line="240" w:lineRule="auto"/>
+      </w:pPr>
+    </w:p>
+    <w:p>
+      <w:pPr>
+        <w:spacing w:after="0" w:line="240" w:lineRule="auto"/>
+      </w:pPr>
+      <w:r>
+        <w:t xml:space="preserve">    }</w:t>
+      </w:r>
+    </w:p>
+    <w:p/>
+    <w:p>
+      <w:r>
+        <w:t xml:space="preserve">right-click in that method and select </w:t>
+      </w:r>
+      <w:r>
+        <w:rPr>
+          <w:b/>
+        </w:rPr>
+        <w:t>"Run '</w:t>
+      </w:r>
+      <w:proofErr w:type="spellStart"/>
+      <w:r>
+        <w:rPr>
+          <w:b/>
+        </w:rPr>
+        <w:t>getFirst</w:t>
+      </w:r>
+      <w:proofErr w:type="spellEnd"/>
+      <w:r>
+        <w:rPr>
+          <w:b/>
+        </w:rPr>
+        <w:t>()'"</w:t>
+      </w:r>
+    </w:p>
+    <w:p>
+      <w:r>
+        <w:t xml:space="preserve">Now finish writing </w:t>
+      </w:r>
+      <w:r>
+        <w:t>all four test methods with two assertions (minimum) as above</w:t>
+      </w:r>
+    </w:p>
+    <w:p>
+      <w:r>
+        <w:t xml:space="preserve">right-click inside the </w:t>
+      </w:r>
+      <w:proofErr w:type="spellStart"/>
+      <w:r>
+        <w:t>NameTest</w:t>
+      </w:r>
+      <w:proofErr w:type="spellEnd"/>
+      <w:r>
+        <w:t xml:space="preserve"> class itself (outside any of the test methods) and select </w:t>
+      </w:r>
+      <w:r>
+        <w:rPr>
+          <w:b/>
+        </w:rPr>
+        <w:t>"Run '</w:t>
+      </w:r>
+      <w:proofErr w:type="spellStart"/>
+      <w:r>
+        <w:rPr>
+          <w:b/>
+        </w:rPr>
+        <w:t>NameTest</w:t>
+      </w:r>
+      <w:proofErr w:type="spellEnd"/>
+      <w:r>
+        <w:rPr>
+          <w:b/>
+        </w:rPr>
+        <w:t>'"</w:t>
+      </w:r>
+      <w:r>
+        <w:t xml:space="preserve"> to run all of its tests.</w:t>
+      </w:r>
+    </w:p>
+    <w:p>
+      <w:r>
+        <w:t>You should see "Tests passed: 4" when you're done.</w:t>
+      </w:r>
+    </w:p>
+    <w:p/>
+    <w:p>
+      <w:r>
+        <w:t>Next, l</w:t>
+      </w:r>
+      <w:r>
+        <w:t xml:space="preserve">et's assert that the Name constructor throws an </w:t>
+      </w:r>
+      <w:proofErr w:type="spellStart"/>
+      <w:r>
+        <w:t>IllegalArgumentException</w:t>
+      </w:r>
+      <w:proofErr w:type="spellEnd"/>
+      <w:r>
+        <w:t xml:space="preserve"> when its arguments are bad (null, blank, contains "admin"</w:t>
+      </w:r>
+      <w:r>
+        <w:t>, or more than 45 characters</w:t>
+      </w:r>
+      <w:r>
+        <w:t>)</w:t>
+      </w:r>
+    </w:p>
+    <w:p>
+      <w:pPr>
+        <w:spacing w:after="0" w:line="240" w:lineRule="auto"/>
+      </w:pPr>
+      <w:r>
+        <w:t xml:space="preserve">    @Test</w:t>
+      </w:r>
+    </w:p>
+    <w:p>
+      <w:pPr>
+        <w:spacing w:after="0" w:line="240" w:lineRule="auto"/>
+      </w:pPr>
+      <w:r>
+        <w:t xml:space="preserve">    public void </w:t>
+      </w:r>
+      <w:proofErr w:type="spellStart"/>
+      <w:r>
+        <w:t>constructorThrows_withBadArgument</w:t>
+      </w:r>
+      <w:proofErr w:type="spellEnd"/>
+      <w:r>
+        <w:t>() {</w:t>
+      </w:r>
+    </w:p>
+    <w:p>
+      <w:pPr>
+        <w:spacing w:after="0" w:line="240" w:lineRule="auto"/>
+      </w:pPr>
+      <w:r>
+        <w:t xml:space="preserve">        Exception </w:t>
+      </w:r>
+      <w:proofErr w:type="spellStart"/>
+      <w:r>
+        <w:t>exception</w:t>
+      </w:r>
+      <w:proofErr w:type="spellEnd"/>
+      <w:r>
+        <w:t xml:space="preserve"> = </w:t>
+      </w:r>
+      <w:proofErr w:type="spellStart"/>
+      <w:r>
+        <w:t>assertThrows</w:t>
+      </w:r>
+      <w:proofErr w:type="spellEnd"/>
+      <w:r>
+        <w:t>(</w:t>
+      </w:r>
+      <w:proofErr w:type="spellStart"/>
+      <w:r>
+        <w:t>IllegalArgumentException.class</w:t>
+      </w:r>
+      <w:proofErr w:type="spellEnd"/>
+      <w:r>
+        <w:t>, () -&gt; {</w:t>
+      </w:r>
+    </w:p>
+    <w:p>
+      <w:pPr>
+        <w:spacing w:after="0" w:line="240" w:lineRule="auto"/>
+      </w:pPr>
+      <w:r>
+        <w:t xml:space="preserve">            Name </w:t>
+      </w:r>
+      <w:proofErr w:type="spellStart"/>
+      <w:r>
+        <w:t>name</w:t>
+      </w:r>
+      <w:proofErr w:type="spellEnd"/>
+      <w:r>
+        <w:t xml:space="preserve"> = new </w:t>
       </w:r>
       <w:proofErr w:type="gramStart"/>
       <w:r>
-        <w:t>);</w:t>
+        <w:t>Name(</w:t>
       </w:r>
       <w:proofErr w:type="gramEnd"/>
-    </w:p>
-    <w:p>
-      <w:pPr>
-        <w:spacing w:after="0" w:line="240" w:lineRule="auto"/>
-      </w:pPr>
-    </w:p>
-    <w:p>
-      <w:pPr>
-        <w:spacing w:after="0" w:line="240" w:lineRule="auto"/>
-      </w:pPr>
-      <w:r>
-        <w:t xml:space="preserve">        name = new Name("</w:t>
-      </w:r>
-      <w:proofErr w:type="spellStart"/>
-      <w:r>
-        <w:t>eLoN</w:t>
-      </w:r>
-      <w:proofErr w:type="spellEnd"/>
-      <w:r>
-        <w:t>", "</w:t>
-      </w:r>
-      <w:proofErr w:type="spellStart"/>
-      <w:r>
-        <w:t>MuSk</w:t>
-      </w:r>
-      <w:proofErr w:type="spellEnd"/>
-      <w:r>
-        <w:t>"</w:t>
-      </w:r>
+      <w:r>
+        <w:t>null, "</w:t>
+      </w:r>
+      <w:proofErr w:type="spellStart"/>
+      <w:r>
+        <w:t>wooDS</w:t>
+      </w:r>
+      <w:proofErr w:type="spellEnd"/>
+      <w:r>
+        <w:t>");</w:t>
+      </w:r>
+    </w:p>
+    <w:p>
+      <w:pPr>
+        <w:spacing w:after="0" w:line="240" w:lineRule="auto"/>
+      </w:pPr>
+      <w:r>
+        <w:t xml:space="preserve">        });</w:t>
+      </w:r>
+    </w:p>
+    <w:p>
+      <w:pPr>
+        <w:spacing w:after="0" w:line="240" w:lineRule="auto"/>
+      </w:pPr>
+    </w:p>
+    <w:p>
+      <w:pPr>
+        <w:spacing w:after="0" w:line="240" w:lineRule="auto"/>
+      </w:pPr>
+      <w:r>
+        <w:t xml:space="preserve">        String </w:t>
+      </w:r>
+      <w:proofErr w:type="spellStart"/>
+      <w:r>
+        <w:t>expectedMessage</w:t>
+      </w:r>
+      <w:proofErr w:type="spellEnd"/>
+      <w:r>
+        <w:t xml:space="preserve"> = "bad first name!";</w:t>
+      </w:r>
+    </w:p>
+    <w:p>
+      <w:pPr>
+        <w:spacing w:after="0" w:line="240" w:lineRule="auto"/>
+      </w:pPr>
+      <w:r>
+        <w:t xml:space="preserve">        String </w:t>
+      </w:r>
+      <w:proofErr w:type="spellStart"/>
+      <w:r>
+        <w:t>actualMessage</w:t>
+      </w:r>
+      <w:proofErr w:type="spellEnd"/>
+      <w:r>
+        <w:t xml:space="preserve"> = </w:t>
+      </w:r>
+      <w:proofErr w:type="spellStart"/>
       <w:proofErr w:type="gramStart"/>
       <w:r>
-        <w:t>);</w:t>
-      </w:r>
+        <w:t>exception.getMessage</w:t>
+      </w:r>
+      <w:proofErr w:type="spellEnd"/>
       <w:proofErr w:type="gramEnd"/>
+      <w:r>
+        <w:t>();</w:t>
+      </w:r>
+    </w:p>
+    <w:p>
+      <w:pPr>
+        <w:spacing w:after="0" w:line="240" w:lineRule="auto"/>
+      </w:pPr>
     </w:p>
     <w:p>
       <w:pPr>
@@ -1072,188 +1374,18 @@
         <w:t xml:space="preserve">        </w:t>
       </w:r>
       <w:proofErr w:type="spellStart"/>
-      <w:r>
-        <w:t>assertEquals</w:t>
-      </w:r>
-      <w:proofErr w:type="spellEnd"/>
-      <w:r>
-        <w:t>("</w:t>
-      </w:r>
-      <w:proofErr w:type="spellStart"/>
-      <w:r>
-        <w:t>eLoN</w:t>
-      </w:r>
-      <w:proofErr w:type="spellEnd"/>
-      <w:r>
-        <w:t xml:space="preserve">", </w:t>
-      </w:r>
-      <w:proofErr w:type="spellStart"/>
-      <w:r>
-        <w:t>name.getFirst</w:t>
-      </w:r>
-      <w:proofErr w:type="spellEnd"/>
-      <w:r>
-        <w:t>()</w:t>
-      </w:r>
       <w:proofErr w:type="gramStart"/>
       <w:r>
-        <w:t>);</w:t>
-      </w:r>
+        <w:t>assertTrue</w:t>
+      </w:r>
+      <w:proofErr w:type="spellEnd"/>
+      <w:r>
+        <w:t>(</w:t>
+      </w:r>
+      <w:proofErr w:type="spellStart"/>
       <w:proofErr w:type="gramEnd"/>
-    </w:p>
-    <w:p>
-      <w:pPr>
-        <w:spacing w:after="0" w:line="240" w:lineRule="auto"/>
-      </w:pPr>
-    </w:p>
-    <w:p>
-      <w:pPr>
-        <w:spacing w:after="0" w:line="240" w:lineRule="auto"/>
-      </w:pPr>
-      <w:r>
-        <w:t xml:space="preserve">    }</w:t>
-      </w:r>
-    </w:p>
-    <w:p/>
-    <w:p>
-      <w:r>
-        <w:t xml:space="preserve">right-click in that method and select </w:t>
-      </w:r>
-      <w:r>
-        <w:rPr>
-          <w:b/>
-        </w:rPr>
-        <w:t>"Run '</w:t>
-      </w:r>
-      <w:proofErr w:type="spellStart"/>
-      <w:r>
-        <w:rPr>
-          <w:b/>
-        </w:rPr>
-        <w:t>getFirst</w:t>
-      </w:r>
-      <w:proofErr w:type="spellEnd"/>
-      <w:r>
-        <w:rPr>
-          <w:b/>
-        </w:rPr>
-        <w:t>()'"</w:t>
-      </w:r>
-    </w:p>
-    <w:p>
-      <w:r>
-        <w:t xml:space="preserve">Now finish writing </w:t>
-      </w:r>
-      <w:r>
-        <w:t>all four test methods with two assertions (minimum) as above</w:t>
-      </w:r>
-    </w:p>
-    <w:p>
-      <w:r>
-        <w:t xml:space="preserve">right-click inside the </w:t>
-      </w:r>
-      <w:proofErr w:type="spellStart"/>
-      <w:r>
-        <w:t>NameTest</w:t>
-      </w:r>
-      <w:proofErr w:type="spellEnd"/>
-      <w:r>
-        <w:t xml:space="preserve"> class itself (outside any of the test methods) and select </w:t>
-      </w:r>
-      <w:r>
-        <w:rPr>
-          <w:b/>
-        </w:rPr>
-        <w:t>"Run '</w:t>
-      </w:r>
-      <w:proofErr w:type="spellStart"/>
-      <w:r>
-        <w:rPr>
-          <w:b/>
-        </w:rPr>
-        <w:t>NameTest</w:t>
-      </w:r>
-      <w:proofErr w:type="spellEnd"/>
-      <w:r>
-        <w:rPr>
-          <w:b/>
-        </w:rPr>
-        <w:t>'"</w:t>
-      </w:r>
-      <w:r>
-        <w:t xml:space="preserve"> to run all of its tests.</w:t>
-      </w:r>
-    </w:p>
-    <w:p>
-      <w:r>
-        <w:t>You should see "Tests passed: 4" when you're done.</w:t>
-      </w:r>
-    </w:p>
-    <w:p/>
-    <w:p>
-      <w:r>
-        <w:t>Next, l</w:t>
-      </w:r>
-      <w:r>
-        <w:t xml:space="preserve">et's assert that the Name constructor throws an </w:t>
-      </w:r>
-      <w:proofErr w:type="spellStart"/>
-      <w:r>
-        <w:t>IllegalArgumentException</w:t>
-      </w:r>
-      <w:proofErr w:type="spellEnd"/>
-      <w:r>
-        <w:t xml:space="preserve"> when its arguments are bad (null, blank, contains "admin"</w:t>
-      </w:r>
-      <w:r>
-        <w:t>, or more than 45 characters</w:t>
-      </w:r>
-      <w:r>
-        <w:t>)</w:t>
-      </w:r>
-    </w:p>
-    <w:p>
-      <w:pPr>
-        <w:spacing w:after="0" w:line="240" w:lineRule="auto"/>
-      </w:pPr>
-      <w:r>
-        <w:t xml:space="preserve">    @Test</w:t>
-      </w:r>
-    </w:p>
-    <w:p>
-      <w:pPr>
-        <w:spacing w:after="0" w:line="240" w:lineRule="auto"/>
-      </w:pPr>
-      <w:r>
-        <w:t xml:space="preserve">    public void </w:t>
-      </w:r>
-      <w:proofErr w:type="spellStart"/>
-      <w:r>
-        <w:t>constructorThrows_withBadArgument</w:t>
-      </w:r>
-      <w:proofErr w:type="spellEnd"/>
-      <w:r>
-        <w:t>() {</w:t>
-      </w:r>
-    </w:p>
-    <w:p>
-      <w:pPr>
-        <w:spacing w:after="0" w:line="240" w:lineRule="auto"/>
-      </w:pPr>
-      <w:r>
-        <w:t xml:space="preserve">        Exception </w:t>
-      </w:r>
-      <w:proofErr w:type="spellStart"/>
-      <w:r>
-        <w:t>exception</w:t>
-      </w:r>
-      <w:proofErr w:type="spellEnd"/>
-      <w:r>
-        <w:t xml:space="preserve"> = </w:t>
-      </w:r>
-      <w:proofErr w:type="spellStart"/>
-      <w:r>
-        <w:t>assertThrows</w:t>
+      <w:r>
+        <w:t>actualMessage.equals</w:t>
       </w:r>
       <w:proofErr w:type="spellEnd"/>
       <w:r>
@@ -1261,141 +1393,12 @@
       </w:r>
       <w:proofErr w:type="spellStart"/>
       <w:r>
-        <w:t>IllegalArgumentException.class</w:t>
-      </w:r>
-      <w:proofErr w:type="spellEnd"/>
-      <w:r>
-        <w:t>, () -&gt; {</w:t>
-      </w:r>
-    </w:p>
-    <w:p>
-      <w:pPr>
-        <w:spacing w:after="0" w:line="240" w:lineRule="auto"/>
-      </w:pPr>
-      <w:r>
-        <w:t xml:space="preserve">            Name </w:t>
-      </w:r>
-      <w:proofErr w:type="spellStart"/>
-      <w:r>
-        <w:t>name</w:t>
-      </w:r>
-      <w:proofErr w:type="spellEnd"/>
-      <w:r>
-        <w:t xml:space="preserve"> = new Name(null, "</w:t>
-      </w:r>
-      <w:proofErr w:type="spellStart"/>
-      <w:r>
-        <w:t>wooDS</w:t>
-      </w:r>
-      <w:proofErr w:type="spellEnd"/>
-      <w:r>
-        <w:t>"</w:t>
-      </w:r>
-      <w:proofErr w:type="gramStart"/>
-      <w:r>
-        <w:t>);</w:t>
-      </w:r>
-      <w:proofErr w:type="gramEnd"/>
-    </w:p>
-    <w:p>
-      <w:pPr>
-        <w:spacing w:after="0" w:line="240" w:lineRule="auto"/>
-      </w:pPr>
-      <w:r>
-        <w:t xml:space="preserve">        });</w:t>
-      </w:r>
-    </w:p>
-    <w:p>
-      <w:pPr>
-        <w:spacing w:after="0" w:line="240" w:lineRule="auto"/>
-      </w:pPr>
-    </w:p>
-    <w:p>
-      <w:pPr>
-        <w:spacing w:after="0" w:line="240" w:lineRule="auto"/>
-      </w:pPr>
-      <w:r>
-        <w:t xml:space="preserve">        String </w:t>
-      </w:r>
-      <w:proofErr w:type="spellStart"/>
-      <w:r>
         <w:t>expectedMessage</w:t>
       </w:r>
       <w:proofErr w:type="spellEnd"/>
       <w:r>
-        <w:t xml:space="preserve"> = "bad first name!";</w:t>
-      </w:r>
-    </w:p>
-    <w:p>
-      <w:pPr>
-        <w:spacing w:after="0" w:line="240" w:lineRule="auto"/>
-      </w:pPr>
-      <w:r>
-        <w:t xml:space="preserve">        String </w:t>
-      </w:r>
-      <w:proofErr w:type="spellStart"/>
-      <w:r>
-        <w:t>actualMessage</w:t>
-      </w:r>
-      <w:proofErr w:type="spellEnd"/>
-      <w:r>
-        <w:t xml:space="preserve"> = </w:t>
-      </w:r>
-      <w:proofErr w:type="spellStart"/>
-      <w:r>
-        <w:t>exception.getMessage</w:t>
-      </w:r>
-      <w:proofErr w:type="spellEnd"/>
-      <w:r>
-        <w:t>(</w:t>
-      </w:r>
-      <w:proofErr w:type="gramStart"/>
-      <w:r>
-        <w:t>);</w:t>
-      </w:r>
-      <w:proofErr w:type="gramEnd"/>
-    </w:p>
-    <w:p>
-      <w:pPr>
-        <w:spacing w:after="0" w:line="240" w:lineRule="auto"/>
-      </w:pPr>
-    </w:p>
-    <w:p>
-      <w:pPr>
-        <w:spacing w:after="0" w:line="240" w:lineRule="auto"/>
-      </w:pPr>
-      <w:r>
-        <w:t xml:space="preserve">        </w:t>
-      </w:r>
-      <w:proofErr w:type="spellStart"/>
-      <w:r>
-        <w:t>assertTrue</w:t>
-      </w:r>
-      <w:proofErr w:type="spellEnd"/>
-      <w:r>
-        <w:t>(</w:t>
-      </w:r>
-      <w:proofErr w:type="spellStart"/>
-      <w:r>
-        <w:t>actualMessage.equals</w:t>
-      </w:r>
-      <w:proofErr w:type="spellEnd"/>
-      <w:r>
-        <w:t>(</w:t>
-      </w:r>
-      <w:proofErr w:type="spellStart"/>
-      <w:r>
-        <w:t>expectedMessage</w:t>
-      </w:r>
-      <w:proofErr w:type="spellEnd"/>
-      <w:r>
-        <w:t>)</w:t>
-      </w:r>
-      <w:proofErr w:type="gramStart"/>
-      <w:r>
-        <w:t>);</w:t>
-      </w:r>
-      <w:proofErr w:type="gramEnd"/>
+        <w:t>));</w:t>
+      </w:r>
     </w:p>
     <w:p>
       <w:pPr>
@@ -1896,69 +1899,129 @@
     <w:p>
       <w:pPr>
         <w:spacing w:after="0" w:line="240" w:lineRule="auto"/>
-      </w:pPr>
-      <w:r>
+        <w:rPr>
+          <w:color w:val="FF0000"/>
+        </w:rPr>
+      </w:pPr>
+      <w:r>
+        <w:rPr>
+          <w:color w:val="FF0000"/>
+        </w:rPr>
         <w:t xml:space="preserve">step 4: </w:t>
       </w:r>
       <w:r>
+        <w:rPr>
+          <w:color w:val="FF0000"/>
+        </w:rPr>
         <w:tab/>
       </w:r>
       <w:r>
+        <w:rPr>
+          <w:color w:val="FF0000"/>
+        </w:rPr>
         <w:tab/>
       </w:r>
       <w:r>
+        <w:rPr>
+          <w:color w:val="FF0000"/>
+        </w:rPr>
         <w:tab/>
       </w:r>
       <w:r>
+        <w:rPr>
+          <w:color w:val="FF0000"/>
+        </w:rPr>
         <w:tab/>
       </w:r>
       <w:r>
+        <w:rPr>
+          <w:color w:val="FF0000"/>
+        </w:rPr>
         <w:tab/>
       </w:r>
       <w:r>
+        <w:rPr>
+          <w:color w:val="FF0000"/>
+        </w:rPr>
         <w:t>NUMBER IS 15</w:t>
       </w:r>
     </w:p>
     <w:p>
       <w:pPr>
         <w:spacing w:after="0" w:line="240" w:lineRule="auto"/>
-      </w:pPr>
-      <w:r>
+        <w:rPr>
+          <w:color w:val="FF0000"/>
+        </w:rPr>
+      </w:pPr>
+      <w:r>
+        <w:rPr>
+          <w:color w:val="FF0000"/>
+        </w:rPr>
         <w:t xml:space="preserve">step 5: month code for march is 4: </w:t>
       </w:r>
       <w:r>
+        <w:rPr>
+          <w:color w:val="FF0000"/>
+        </w:rPr>
         <w:tab/>
       </w:r>
       <w:r>
+        <w:rPr>
+          <w:color w:val="FF0000"/>
+        </w:rPr>
         <w:t>NUMBER IS 4</w:t>
       </w:r>
     </w:p>
     <w:p>
       <w:pPr>
         <w:spacing w:after="0" w:line="240" w:lineRule="auto"/>
-      </w:pPr>
-      <w:r>
+        <w:rPr>
+          <w:color w:val="FF0000"/>
+        </w:rPr>
+      </w:pPr>
+      <w:r>
+        <w:rPr>
+          <w:color w:val="FF0000"/>
+        </w:rPr>
         <w:t xml:space="preserve">step 6: </w:t>
       </w:r>
       <w:r>
+        <w:rPr>
+          <w:color w:val="FF0000"/>
+        </w:rPr>
         <w:t xml:space="preserve">Add all numbers </w:t>
       </w:r>
       <w:r>
+        <w:rPr>
+          <w:color w:val="FF0000"/>
+        </w:rPr>
         <w:t>6+1+9+2+15+4 = 37</w:t>
       </w:r>
       <w:r>
+        <w:rPr>
+          <w:color w:val="FF0000"/>
+        </w:rPr>
         <w:tab/>
       </w:r>
     </w:p>
     <w:p>
       <w:pPr>
         <w:spacing w:after="0" w:line="240" w:lineRule="auto"/>
-      </w:pPr>
-      <w:r>
+        <w:rPr>
+          <w:color w:val="FF0000"/>
+        </w:rPr>
+      </w:pPr>
+      <w:r>
+        <w:rPr>
+          <w:color w:val="FF0000"/>
+        </w:rPr>
         <w:t xml:space="preserve">step 7: 37%7 = 2; 2 means </w:t>
       </w:r>
       <w:proofErr w:type="spellStart"/>
       <w:r>
+        <w:rPr>
+          <w:color w:val="FF0000"/>
+        </w:rPr>
         <w:t>monday</w:t>
       </w:r>
       <w:proofErr w:type="spellEnd"/>
@@ -2167,15 +2230,15 @@
       </w:r>
       <w:proofErr w:type="spellEnd"/>
       <w:r>
-        <w:t xml:space="preserve"> (has overloaded methods for </w:t>
+        <w:t xml:space="preserve"> (has overloaded methods for withdraw: </w:t>
       </w:r>
       <w:proofErr w:type="gramStart"/>
       <w:r>
-        <w:t>withdraw:</w:t>
+        <w:t>withdraw(</w:t>
       </w:r>
       <w:proofErr w:type="gramEnd"/>
       <w:r>
-        <w:t xml:space="preserve"> withdraw(final double </w:t>
+        <w:t xml:space="preserve">final double </w:t>
       </w:r>
       <w:proofErr w:type="spellStart"/>
       <w:r>
@@ -2287,7 +2350,7 @@
 </file>
 
 <file path=word/endnotes.xml><?xml version="1.0" encoding="utf-8"?>
-<w:endnotes xmlns:wpc="http://schemas.microsoft.com/office/word/2010/wordprocessingCanvas" xmlns:cx="http://schemas.microsoft.com/office/drawing/2014/chartex" xmlns:cx1="http://schemas.microsoft.com/office/drawing/2015/9/8/chartex" xmlns:cx2="http://schemas.microsoft.com/office/drawing/2015/10/21/chartex" xmlns:cx3="http://schemas.microsoft.com/office/drawing/2016/5/9/chartex" xmlns:cx4="http://schemas.microsoft.com/office/drawing/2016/5/10/chartex" xmlns:cx5="http://schemas.microsoft.com/office/drawing/2016/5/11/chartex" xmlns:cx6="http://schemas.microsoft.com/office/drawing/2016/5/12/chartex" xmlns:cx7="http://schemas.microsoft.com/office/drawing/2016/5/13/chartex" xmlns:cx8="http://schemas.microsoft.com/office/drawing/2016/5/14/chartex" xmlns:mc="http://schemas.openxmlformats.org/markup-compatibility/2006" xmlns:aink="http://schemas.microsoft.com/office/drawing/2016/ink" xmlns:am3d="http://schemas.microsoft.com/office/drawing/2017/model3d" xmlns:o="urn:schemas-microsoft-com:office:office" xmlns:r="http://schemas.openxmlformats.org/officeDocument/2006/relationships" xmlns:m="http://schemas.openxmlformats.org/officeDocument/2006/math" xmlns:v="urn:schemas-microsoft-com:vml" xmlns:wp14="http://schemas.microsoft.com/office/word/2010/wordprocessingDrawing" xmlns:wp="http://schemas.openxmlformats.org/drawingml/2006/wordprocessingDrawing" xmlns:w10="urn:schemas-microsoft-com:office:word" xmlns:w="http://schemas.openxmlformats.org/wordprocessingml/2006/main" xmlns:w14="http://schemas.microsoft.com/office/word/2010/wordml" xmlns:w15="http://schemas.microsoft.com/office/word/2012/wordml" xmlns:w16cex="http://schemas.microsoft.com/office/word/2018/wordml/cex" xmlns:w16cid="http://schemas.microsoft.com/office/word/2016/wordml/cid" xmlns:w16="http://schemas.microsoft.com/office/word/2018/wordml" xmlns:w16sdtdh="http://schemas.microsoft.com/office/word/2020/wordml/sdtdatahash" xmlns:w16se="http://schemas.microsoft.com/office/word/2015/wordml/symex" xmlns:wpg="http://schemas.microsoft.com/office/word/2010/wordprocessingGroup" xmlns:wpi="http://schemas.microsoft.com/office/word/2010/wordprocessingInk" xmlns:wne="http://schemas.microsoft.com/office/word/2006/wordml" xmlns:wps="http://schemas.microsoft.com/office/word/2010/wordprocessingShape" mc:Ignorable="w14 w15 w16se w16cid w16 w16cex w16sdtdh wp14">
+<w:endnotes xmlns:wpc="http://schemas.microsoft.com/office/word/2010/wordprocessingCanvas" xmlns:cx="http://schemas.microsoft.com/office/drawing/2014/chartex" xmlns:cx1="http://schemas.microsoft.com/office/drawing/2015/9/8/chartex" xmlns:cx2="http://schemas.microsoft.com/office/drawing/2015/10/21/chartex" xmlns:cx3="http://schemas.microsoft.com/office/drawing/2016/5/9/chartex" xmlns:cx4="http://schemas.microsoft.com/office/drawing/2016/5/10/chartex" xmlns:cx5="http://schemas.microsoft.com/office/drawing/2016/5/11/chartex" xmlns:cx6="http://schemas.microsoft.com/office/drawing/2016/5/12/chartex" xmlns:cx7="http://schemas.microsoft.com/office/drawing/2016/5/13/chartex" xmlns:cx8="http://schemas.microsoft.com/office/drawing/2016/5/14/chartex" xmlns:mc="http://schemas.openxmlformats.org/markup-compatibility/2006" xmlns:aink="http://schemas.microsoft.com/office/drawing/2016/ink" xmlns:am3d="http://schemas.microsoft.com/office/drawing/2017/model3d" xmlns:o="urn:schemas-microsoft-com:office:office" xmlns:oel="http://schemas.microsoft.com/office/2019/extlst" xmlns:r="http://schemas.openxmlformats.org/officeDocument/2006/relationships" xmlns:m="http://schemas.openxmlformats.org/officeDocument/2006/math" xmlns:v="urn:schemas-microsoft-com:vml" xmlns:wp14="http://schemas.microsoft.com/office/word/2010/wordprocessingDrawing" xmlns:wp="http://schemas.openxmlformats.org/drawingml/2006/wordprocessingDrawing" xmlns:w10="urn:schemas-microsoft-com:office:word" xmlns:w="http://schemas.openxmlformats.org/wordprocessingml/2006/main" xmlns:w14="http://schemas.microsoft.com/office/word/2010/wordml" xmlns:w15="http://schemas.microsoft.com/office/word/2012/wordml" xmlns:w16cex="http://schemas.microsoft.com/office/word/2018/wordml/cex" xmlns:w16cid="http://schemas.microsoft.com/office/word/2016/wordml/cid" xmlns:w16="http://schemas.microsoft.com/office/word/2018/wordml" xmlns:w16sdtdh="http://schemas.microsoft.com/office/word/2020/wordml/sdtdatahash" xmlns:w16se="http://schemas.microsoft.com/office/word/2015/wordml/symex" xmlns:wpg="http://schemas.microsoft.com/office/word/2010/wordprocessingGroup" xmlns:wpi="http://schemas.microsoft.com/office/word/2010/wordprocessingInk" xmlns:wne="http://schemas.microsoft.com/office/word/2006/wordml" xmlns:wps="http://schemas.microsoft.com/office/word/2010/wordprocessingShape" mc:Ignorable="w14 w15 w16se w16cid w16 w16cex w16sdtdh wp14">
   <w:endnote w:type="separator" w:id="-1">
     <w:p>
       <w:pPr>
@@ -2312,7 +2375,7 @@
 </file>
 
 <file path=word/footer1.xml><?xml version="1.0" encoding="utf-8"?>
-<w:ftr xmlns:wpc="http://schemas.microsoft.com/office/word/2010/wordprocessingCanvas" xmlns:cx="http://schemas.microsoft.com/office/drawing/2014/chartex" xmlns:cx1="http://schemas.microsoft.com/office/drawing/2015/9/8/chartex" xmlns:cx2="http://schemas.microsoft.com/office/drawing/2015/10/21/chartex" xmlns:cx3="http://schemas.microsoft.com/office/drawing/2016/5/9/chartex" xmlns:cx4="http://schemas.microsoft.com/office/drawing/2016/5/10/chartex" xmlns:cx5="http://schemas.microsoft.com/office/drawing/2016/5/11/chartex" xmlns:cx6="http://schemas.microsoft.com/office/drawing/2016/5/12/chartex" xmlns:cx7="http://schemas.microsoft.com/office/drawing/2016/5/13/chartex" xmlns:cx8="http://schemas.microsoft.com/office/drawing/2016/5/14/chartex" xmlns:mc="http://schemas.openxmlformats.org/markup-compatibility/2006" xmlns:aink="http://schemas.microsoft.com/office/drawing/2016/ink" xmlns:am3d="http://schemas.microsoft.com/office/drawing/2017/model3d" xmlns:o="urn:schemas-microsoft-com:office:office" xmlns:r="http://schemas.openxmlformats.org/officeDocument/2006/relationships" xmlns:m="http://schemas.openxmlformats.org/officeDocument/2006/math" xmlns:v="urn:schemas-microsoft-com:vml" xmlns:wp14="http://schemas.microsoft.com/office/word/2010/wordprocessingDrawing" xmlns:wp="http://schemas.openxmlformats.org/drawingml/2006/wordprocessingDrawing" xmlns:w10="urn:schemas-microsoft-com:office:word" xmlns:w="http://schemas.openxmlformats.org/wordprocessingml/2006/main" xmlns:w14="http://schemas.microsoft.com/office/word/2010/wordml" xmlns:w15="http://schemas.microsoft.com/office/word/2012/wordml" xmlns:w16cex="http://schemas.microsoft.com/office/word/2018/wordml/cex" xmlns:w16cid="http://schemas.microsoft.com/office/word/2016/wordml/cid" xmlns:w16="http://schemas.microsoft.com/office/word/2018/wordml" xmlns:w16sdtdh="http://schemas.microsoft.com/office/word/2020/wordml/sdtdatahash" xmlns:w16se="http://schemas.microsoft.com/office/word/2015/wordml/symex" xmlns:wpg="http://schemas.microsoft.com/office/word/2010/wordprocessingGroup" xmlns:wpi="http://schemas.microsoft.com/office/word/2010/wordprocessingInk" xmlns:wne="http://schemas.microsoft.com/office/word/2006/wordml" xmlns:wps="http://schemas.microsoft.com/office/word/2010/wordprocessingShape" mc:Ignorable="w14 w15 w16se w16cid w16 w16cex w16sdtdh wp14">
+<w:ftr xmlns:wpc="http://schemas.microsoft.com/office/word/2010/wordprocessingCanvas" xmlns:cx="http://schemas.microsoft.com/office/drawing/2014/chartex" xmlns:cx1="http://schemas.microsoft.com/office/drawing/2015/9/8/chartex" xmlns:cx2="http://schemas.microsoft.com/office/drawing/2015/10/21/chartex" xmlns:cx3="http://schemas.microsoft.com/office/drawing/2016/5/9/chartex" xmlns:cx4="http://schemas.microsoft.com/office/drawing/2016/5/10/chartex" xmlns:cx5="http://schemas.microsoft.com/office/drawing/2016/5/11/chartex" xmlns:cx6="http://schemas.microsoft.com/office/drawing/2016/5/12/chartex" xmlns:cx7="http://schemas.microsoft.com/office/drawing/2016/5/13/chartex" xmlns:cx8="http://schemas.microsoft.com/office/drawing/2016/5/14/chartex" xmlns:mc="http://schemas.openxmlformats.org/markup-compatibility/2006" xmlns:aink="http://schemas.microsoft.com/office/drawing/2016/ink" xmlns:am3d="http://schemas.microsoft.com/office/drawing/2017/model3d" xmlns:o="urn:schemas-microsoft-com:office:office" xmlns:oel="http://schemas.microsoft.com/office/2019/extlst" xmlns:r="http://schemas.openxmlformats.org/officeDocument/2006/relationships" xmlns:m="http://schemas.openxmlformats.org/officeDocument/2006/math" xmlns:v="urn:schemas-microsoft-com:vml" xmlns:wp14="http://schemas.microsoft.com/office/word/2010/wordprocessingDrawing" xmlns:wp="http://schemas.openxmlformats.org/drawingml/2006/wordprocessingDrawing" xmlns:w10="urn:schemas-microsoft-com:office:word" xmlns:w="http://schemas.openxmlformats.org/wordprocessingml/2006/main" xmlns:w14="http://schemas.microsoft.com/office/word/2010/wordml" xmlns:w15="http://schemas.microsoft.com/office/word/2012/wordml" xmlns:w16cex="http://schemas.microsoft.com/office/word/2018/wordml/cex" xmlns:w16cid="http://schemas.microsoft.com/office/word/2016/wordml/cid" xmlns:w16="http://schemas.microsoft.com/office/word/2018/wordml" xmlns:w16sdtdh="http://schemas.microsoft.com/office/word/2020/wordml/sdtdatahash" xmlns:w16se="http://schemas.microsoft.com/office/word/2015/wordml/symex" xmlns:wpg="http://schemas.microsoft.com/office/word/2010/wordprocessingGroup" xmlns:wpi="http://schemas.microsoft.com/office/word/2010/wordprocessingInk" xmlns:wne="http://schemas.microsoft.com/office/word/2006/wordml" xmlns:wps="http://schemas.microsoft.com/office/word/2010/wordprocessingShape" mc:Ignorable="w14 w15 w16se w16cid w16 w16cex w16sdtdh wp14">
   <w:sdt>
     <w:sdtPr>
       <w:id w:val="-567885757"/>
@@ -2321,7 +2384,6 @@
         <w:docPartUnique/>
       </w:docPartObj>
     </w:sdtPr>
-    <w:sdtEndPr/>
     <w:sdtContent>
       <w:p>
         <w:pPr>
@@ -2565,7 +2627,7 @@
 </file>
 
 <file path=word/footnotes.xml><?xml version="1.0" encoding="utf-8"?>
-<w:footnotes xmlns:wpc="http://schemas.microsoft.com/office/word/2010/wordprocessingCanvas" xmlns:cx="http://schemas.microsoft.com/office/drawing/2014/chartex" xmlns:cx1="http://schemas.microsoft.com/office/drawing/2015/9/8/chartex" xmlns:cx2="http://schemas.microsoft.com/office/drawing/2015/10/21/chartex" xmlns:cx3="http://schemas.microsoft.com/office/drawing/2016/5/9/chartex" xmlns:cx4="http://schemas.microsoft.com/office/drawing/2016/5/10/chartex" xmlns:cx5="http://schemas.microsoft.com/office/drawing/2016/5/11/chartex" xmlns:cx6="http://schemas.microsoft.com/office/drawing/2016/5/12/chartex" xmlns:cx7="http://schemas.microsoft.com/office/drawing/2016/5/13/chartex" xmlns:cx8="http://schemas.microsoft.com/office/drawing/2016/5/14/chartex" xmlns:mc="http://schemas.openxmlformats.org/markup-compatibility/2006" xmlns:aink="http://schemas.microsoft.com/office/drawing/2016/ink" xmlns:am3d="http://schemas.microsoft.com/office/drawing/2017/model3d" xmlns:o="urn:schemas-microsoft-com:office:office" xmlns:r="http://schemas.openxmlformats.org/officeDocument/2006/relationships" xmlns:m="http://schemas.openxmlformats.org/officeDocument/2006/math" xmlns:v="urn:schemas-microsoft-com:vml" xmlns:wp14="http://schemas.microsoft.com/office/word/2010/wordprocessingDrawing" xmlns:wp="http://schemas.openxmlformats.org/drawingml/2006/wordprocessingDrawing" xmlns:w10="urn:schemas-microsoft-com:office:word" xmlns:w="http://schemas.openxmlformats.org/wordprocessingml/2006/main" xmlns:w14="http://schemas.microsoft.com/office/word/2010/wordml" xmlns:w15="http://schemas.microsoft.com/office/word/2012/wordml" xmlns:w16cex="http://schemas.microsoft.com/office/word/2018/wordml/cex" xmlns:w16cid="http://schemas.microsoft.com/office/word/2016/wordml/cid" xmlns:w16="http://schemas.microsoft.com/office/word/2018/wordml" xmlns:w16sdtdh="http://schemas.microsoft.com/office/word/2020/wordml/sdtdatahash" xmlns:w16se="http://schemas.microsoft.com/office/word/2015/wordml/symex" xmlns:wpg="http://schemas.microsoft.com/office/word/2010/wordprocessingGroup" xmlns:wpi="http://schemas.microsoft.com/office/word/2010/wordprocessingInk" xmlns:wne="http://schemas.microsoft.com/office/word/2006/wordml" xmlns:wps="http://schemas.microsoft.com/office/word/2010/wordprocessingShape" mc:Ignorable="w14 w15 w16se w16cid w16 w16cex w16sdtdh wp14">
+<w:footnotes xmlns:wpc="http://schemas.microsoft.com/office/word/2010/wordprocessingCanvas" xmlns:cx="http://schemas.microsoft.com/office/drawing/2014/chartex" xmlns:cx1="http://schemas.microsoft.com/office/drawing/2015/9/8/chartex" xmlns:cx2="http://schemas.microsoft.com/office/drawing/2015/10/21/chartex" xmlns:cx3="http://schemas.microsoft.com/office/drawing/2016/5/9/chartex" xmlns:cx4="http://schemas.microsoft.com/office/drawing/2016/5/10/chartex" xmlns:cx5="http://schemas.microsoft.com/office/drawing/2016/5/11/chartex" xmlns:cx6="http://schemas.microsoft.com/office/drawing/2016/5/12/chartex" xmlns:cx7="http://schemas.microsoft.com/office/drawing/2016/5/13/chartex" xmlns:cx8="http://schemas.microsoft.com/office/drawing/2016/5/14/chartex" xmlns:mc="http://schemas.openxmlformats.org/markup-compatibility/2006" xmlns:aink="http://schemas.microsoft.com/office/drawing/2016/ink" xmlns:am3d="http://schemas.microsoft.com/office/drawing/2017/model3d" xmlns:o="urn:schemas-microsoft-com:office:office" xmlns:oel="http://schemas.microsoft.com/office/2019/extlst" xmlns:r="http://schemas.openxmlformats.org/officeDocument/2006/relationships" xmlns:m="http://schemas.openxmlformats.org/officeDocument/2006/math" xmlns:v="urn:schemas-microsoft-com:vml" xmlns:wp14="http://schemas.microsoft.com/office/word/2010/wordprocessingDrawing" xmlns:wp="http://schemas.openxmlformats.org/drawingml/2006/wordprocessingDrawing" xmlns:w10="urn:schemas-microsoft-com:office:word" xmlns:w="http://schemas.openxmlformats.org/wordprocessingml/2006/main" xmlns:w14="http://schemas.microsoft.com/office/word/2010/wordml" xmlns:w15="http://schemas.microsoft.com/office/word/2012/wordml" xmlns:w16cex="http://schemas.microsoft.com/office/word/2018/wordml/cex" xmlns:w16cid="http://schemas.microsoft.com/office/word/2016/wordml/cid" xmlns:w16="http://schemas.microsoft.com/office/word/2018/wordml" xmlns:w16sdtdh="http://schemas.microsoft.com/office/word/2020/wordml/sdtdatahash" xmlns:w16se="http://schemas.microsoft.com/office/word/2015/wordml/symex" xmlns:wpg="http://schemas.microsoft.com/office/word/2010/wordprocessingGroup" xmlns:wpi="http://schemas.microsoft.com/office/word/2010/wordprocessingInk" xmlns:wne="http://schemas.microsoft.com/office/word/2006/wordml" xmlns:wps="http://schemas.microsoft.com/office/word/2010/wordprocessingShape" mc:Ignorable="w14 w15 w16se w16cid w16 w16cex w16sdtdh wp14">
   <w:footnote w:type="separator" w:id="-1">
     <w:p>
       <w:pPr>
@@ -2590,7 +2652,7 @@
 </file>
 
 <file path=word/header1.xml><?xml version="1.0" encoding="utf-8"?>
-<w:hdr xmlns:wpc="http://schemas.microsoft.com/office/word/2010/wordprocessingCanvas" xmlns:cx="http://schemas.microsoft.com/office/drawing/2014/chartex" xmlns:cx1="http://schemas.microsoft.com/office/drawing/2015/9/8/chartex" xmlns:cx2="http://schemas.microsoft.com/office/drawing/2015/10/21/chartex" xmlns:cx3="http://schemas.microsoft.com/office/drawing/2016/5/9/chartex" xmlns:cx4="http://schemas.microsoft.com/office/drawing/2016/5/10/chartex" xmlns:cx5="http://schemas.microsoft.com/office/drawing/2016/5/11/chartex" xmlns:cx6="http://schemas.microsoft.com/office/drawing/2016/5/12/chartex" xmlns:cx7="http://schemas.microsoft.com/office/drawing/2016/5/13/chartex" xmlns:cx8="http://schemas.microsoft.com/office/drawing/2016/5/14/chartex" xmlns:mc="http://schemas.openxmlformats.org/markup-compatibility/2006" xmlns:aink="http://schemas.microsoft.com/office/drawing/2016/ink" xmlns:am3d="http://schemas.microsoft.com/office/drawing/2017/model3d" xmlns:o="urn:schemas-microsoft-com:office:office" xmlns:r="http://schemas.openxmlformats.org/officeDocument/2006/relationships" xmlns:m="http://schemas.openxmlformats.org/officeDocument/2006/math" xmlns:v="urn:schemas-microsoft-com:vml" xmlns:wp14="http://schemas.microsoft.com/office/word/2010/wordprocessingDrawing" xmlns:wp="http://schemas.openxmlformats.org/drawingml/2006/wordprocessingDrawing" xmlns:w10="urn:schemas-microsoft-com:office:word" xmlns:w="http://schemas.openxmlformats.org/wordprocessingml/2006/main" xmlns:w14="http://schemas.microsoft.com/office/word/2010/wordml" xmlns:w15="http://schemas.microsoft.com/office/word/2012/wordml" xmlns:w16cex="http://schemas.microsoft.com/office/word/2018/wordml/cex" xmlns:w16cid="http://schemas.microsoft.com/office/word/2016/wordml/cid" xmlns:w16="http://schemas.microsoft.com/office/word/2018/wordml" xmlns:w16sdtdh="http://schemas.microsoft.com/office/word/2020/wordml/sdtdatahash" xmlns:w16se="http://schemas.microsoft.com/office/word/2015/wordml/symex" xmlns:wpg="http://schemas.microsoft.com/office/word/2010/wordprocessingGroup" xmlns:wpi="http://schemas.microsoft.com/office/word/2010/wordprocessingInk" xmlns:wne="http://schemas.microsoft.com/office/word/2006/wordml" xmlns:wps="http://schemas.microsoft.com/office/word/2010/wordprocessingShape" mc:Ignorable="w14 w15 w16se w16cid w16 w16cex w16sdtdh wp14">
+<w:hdr xmlns:wpc="http://schemas.microsoft.com/office/word/2010/wordprocessingCanvas" xmlns:cx="http://schemas.microsoft.com/office/drawing/2014/chartex" xmlns:cx1="http://schemas.microsoft.com/office/drawing/2015/9/8/chartex" xmlns:cx2="http://schemas.microsoft.com/office/drawing/2015/10/21/chartex" xmlns:cx3="http://schemas.microsoft.com/office/drawing/2016/5/9/chartex" xmlns:cx4="http://schemas.microsoft.com/office/drawing/2016/5/10/chartex" xmlns:cx5="http://schemas.microsoft.com/office/drawing/2016/5/11/chartex" xmlns:cx6="http://schemas.microsoft.com/office/drawing/2016/5/12/chartex" xmlns:cx7="http://schemas.microsoft.com/office/drawing/2016/5/13/chartex" xmlns:cx8="http://schemas.microsoft.com/office/drawing/2016/5/14/chartex" xmlns:mc="http://schemas.openxmlformats.org/markup-compatibility/2006" xmlns:aink="http://schemas.microsoft.com/office/drawing/2016/ink" xmlns:am3d="http://schemas.microsoft.com/office/drawing/2017/model3d" xmlns:o="urn:schemas-microsoft-com:office:office" xmlns:oel="http://schemas.microsoft.com/office/2019/extlst" xmlns:r="http://schemas.openxmlformats.org/officeDocument/2006/relationships" xmlns:m="http://schemas.openxmlformats.org/officeDocument/2006/math" xmlns:v="urn:schemas-microsoft-com:vml" xmlns:wp14="http://schemas.microsoft.com/office/word/2010/wordprocessingDrawing" xmlns:wp="http://schemas.openxmlformats.org/drawingml/2006/wordprocessingDrawing" xmlns:w10="urn:schemas-microsoft-com:office:word" xmlns:w="http://schemas.openxmlformats.org/wordprocessingml/2006/main" xmlns:w14="http://schemas.microsoft.com/office/word/2010/wordml" xmlns:w15="http://schemas.microsoft.com/office/word/2012/wordml" xmlns:w16cex="http://schemas.microsoft.com/office/word/2018/wordml/cex" xmlns:w16cid="http://schemas.microsoft.com/office/word/2016/wordml/cid" xmlns:w16="http://schemas.microsoft.com/office/word/2018/wordml" xmlns:w16sdtdh="http://schemas.microsoft.com/office/word/2020/wordml/sdtdatahash" xmlns:w16se="http://schemas.microsoft.com/office/word/2015/wordml/symex" xmlns:wpg="http://schemas.microsoft.com/office/word/2010/wordprocessingGroup" xmlns:wpi="http://schemas.microsoft.com/office/word/2010/wordprocessingInk" xmlns:wne="http://schemas.microsoft.com/office/word/2006/wordml" xmlns:wps="http://schemas.microsoft.com/office/word/2010/wordprocessingShape" mc:Ignorable="w14 w15 w16se w16cid w16 w16cex w16sdtdh wp14">
   <w:p>
     <w:pPr>
       <w:pStyle w:val="Header"/>
@@ -2737,6 +2799,7 @@
     <w:lsdException w:name="HTML Sample" w:semiHidden="1" w:unhideWhenUsed="1"/>
     <w:lsdException w:name="HTML Typewriter" w:semiHidden="1" w:unhideWhenUsed="1"/>
     <w:lsdException w:name="HTML Variable" w:semiHidden="1" w:unhideWhenUsed="1"/>
+    <w:lsdException w:name="Normal Table" w:semiHidden="1" w:unhideWhenUsed="1"/>
     <w:lsdException w:name="annotation subject" w:semiHidden="1" w:unhideWhenUsed="1"/>
     <w:lsdException w:name="No List" w:semiHidden="1" w:unhideWhenUsed="1"/>
     <w:lsdException w:name="Outline List 1" w:semiHidden="1" w:unhideWhenUsed="1"/>
@@ -2783,8 +2846,10 @@
     <w:lsdException w:name="Table Subtle 2" w:semiHidden="1" w:unhideWhenUsed="1"/>
     <w:lsdException w:name="Table Web 1" w:semiHidden="1" w:unhideWhenUsed="1"/>
     <w:lsdException w:name="Table Web 2" w:semiHidden="1" w:unhideWhenUsed="1"/>
+    <w:lsdException w:name="Table Web 3" w:semiHidden="1" w:unhideWhenUsed="1"/>
     <w:lsdException w:name="Balloon Text" w:semiHidden="1" w:unhideWhenUsed="1"/>
     <w:lsdException w:name="Table Grid" w:uiPriority="39"/>
+    <w:lsdException w:name="Table Theme" w:semiHidden="1" w:unhideWhenUsed="1"/>
     <w:lsdException w:name="Placeholder Text" w:semiHidden="1"/>
     <w:lsdException w:name="No Spacing" w:uiPriority="1" w:qFormat="1"/>
     <w:lsdException w:name="Light Shading" w:uiPriority="60"/>

</xml_diff>